<commit_message>
modifique un docomento de respuestas
</commit_message>
<xml_diff>
--- a/Base-de-Datos/Fisica-1/GC_RESPUESTAS_FISICA_I_PARCIAL_3.docx
+++ b/Base-de-Datos/Fisica-1/GC_RESPUESTAS_FISICA_I_PARCIAL_3.docx
@@ -1,6 +1,6 @@
 
 <file path=word/document.xml><?xml version="1.0" encoding="utf-8"?>
-<w:document xmlns:wpc="http://schemas.microsoft.com/office/word/2010/wordprocessingCanvas" xmlns:mc="http://schemas.openxmlformats.org/markup-compatibility/2006" xmlns:o="urn:schemas-microsoft-com:office:office" xmlns:r="http://schemas.openxmlformats.org/officeDocument/2006/relationships" xmlns:m="http://schemas.openxmlformats.org/officeDocument/2006/math" xmlns:v="urn:schemas-microsoft-com:vml" xmlns:wp14="http://schemas.microsoft.com/office/word/2010/wordprocessingDrawing" xmlns:wp="http://schemas.openxmlformats.org/drawingml/2006/wordprocessingDrawing" xmlns:w10="urn:schemas-microsoft-com:office:word" xmlns:w="http://schemas.openxmlformats.org/wordprocessingml/2006/main" xmlns:w14="http://schemas.microsoft.com/office/word/2010/wordml" xmlns:w15="http://schemas.microsoft.com/office/word/2012/wordml" xmlns:wpg="http://schemas.microsoft.com/office/word/2010/wordprocessingGroup" xmlns:wpi="http://schemas.microsoft.com/office/word/2010/wordprocessingInk" xmlns:wne="http://schemas.microsoft.com/office/word/2006/wordml" xmlns:wps="http://schemas.microsoft.com/office/word/2010/wordprocessingShape" mc:Ignorable="w14 w15 wp14">
+<w:document xmlns:wpc="http://schemas.microsoft.com/office/word/2010/wordprocessingCanvas" xmlns:cx="http://schemas.microsoft.com/office/drawing/2014/chartex" xmlns:cx1="http://schemas.microsoft.com/office/drawing/2015/9/8/chartex" xmlns:cx2="http://schemas.microsoft.com/office/drawing/2015/10/21/chartex" xmlns:cx3="http://schemas.microsoft.com/office/drawing/2016/5/9/chartex" xmlns:cx4="http://schemas.microsoft.com/office/drawing/2016/5/10/chartex" xmlns:cx5="http://schemas.microsoft.com/office/drawing/2016/5/11/chartex" xmlns:cx6="http://schemas.microsoft.com/office/drawing/2016/5/12/chartex" xmlns:cx7="http://schemas.microsoft.com/office/drawing/2016/5/13/chartex" xmlns:cx8="http://schemas.microsoft.com/office/drawing/2016/5/14/chartex" xmlns:mc="http://schemas.openxmlformats.org/markup-compatibility/2006" xmlns:aink="http://schemas.microsoft.com/office/drawing/2016/ink" xmlns:am3d="http://schemas.microsoft.com/office/drawing/2017/model3d" xmlns:o="urn:schemas-microsoft-com:office:office" xmlns:oel="http://schemas.microsoft.com/office/2019/extlst" xmlns:r="http://schemas.openxmlformats.org/officeDocument/2006/relationships" xmlns:m="http://schemas.openxmlformats.org/officeDocument/2006/math" xmlns:v="urn:schemas-microsoft-com:vml" xmlns:wp14="http://schemas.microsoft.com/office/word/2010/wordprocessingDrawing" xmlns:wp="http://schemas.openxmlformats.org/drawingml/2006/wordprocessingDrawing" xmlns:w10="urn:schemas-microsoft-com:office:word" xmlns:w="http://schemas.openxmlformats.org/wordprocessingml/2006/main" xmlns:w14="http://schemas.microsoft.com/office/word/2010/wordml" xmlns:w15="http://schemas.microsoft.com/office/word/2012/wordml" xmlns:w16cex="http://schemas.microsoft.com/office/word/2018/wordml/cex" xmlns:w16cid="http://schemas.microsoft.com/office/word/2016/wordml/cid" xmlns:w16="http://schemas.microsoft.com/office/word/2018/wordml" xmlns:w16du="http://schemas.microsoft.com/office/word/2023/wordml/word16du" xmlns:w16sdtdh="http://schemas.microsoft.com/office/word/2020/wordml/sdtdatahash" xmlns:w16se="http://schemas.microsoft.com/office/word/2015/wordml/symex" xmlns:wpg="http://schemas.microsoft.com/office/word/2010/wordprocessingGroup" xmlns:wpi="http://schemas.microsoft.com/office/word/2010/wordprocessingInk" xmlns:wne="http://schemas.microsoft.com/office/word/2006/wordml" xmlns:wps="http://schemas.microsoft.com/office/word/2010/wordprocessingShape" mc:Ignorable="w14 w15 w16se w16cid w16 w16cex w16sdtdh w16du wp14">
   <w:body>
     <w:p>
       <w:pPr>
@@ -210,21 +210,12 @@
           <w:sz w:val="24"/>
         </w:rPr>
       </w:pPr>
-      <w:proofErr w:type="gramStart"/>
-      <w:r>
-        <w:rPr>
-          <w:rFonts w:ascii="Franklin Gothic Medium" w:hAnsi="Franklin Gothic Medium" w:cs="Arial"/>
-          <w:sz w:val="24"/>
-        </w:rPr>
-        <w:t>causas</w:t>
-      </w:r>
-      <w:proofErr w:type="gramEnd"/>
-      <w:r>
-        <w:rPr>
-          <w:rFonts w:ascii="Franklin Gothic Medium" w:hAnsi="Franklin Gothic Medium" w:cs="Arial"/>
-          <w:sz w:val="24"/>
-        </w:rPr>
-        <w:t xml:space="preserve"> que generan dicho movimiento.</w:t>
+      <w:r>
+        <w:rPr>
+          <w:rFonts w:ascii="Franklin Gothic Medium" w:hAnsi="Franklin Gothic Medium" w:cs="Arial"/>
+          <w:sz w:val="24"/>
+        </w:rPr>
+        <w:t>causas que generan dicho movimiento.</w:t>
       </w:r>
     </w:p>
     <w:p>
@@ -382,23 +373,7 @@
           <w:rFonts w:ascii="Franklin Gothic Medium" w:hAnsi="Franklin Gothic Medium" w:cs="Arial"/>
           <w:sz w:val="24"/>
         </w:rPr>
-        <w:t xml:space="preserve">. </w:t>
-      </w:r>
-      <w:proofErr w:type="gramStart"/>
-      <w:r>
-        <w:rPr>
-          <w:rFonts w:ascii="Franklin Gothic Medium" w:hAnsi="Franklin Gothic Medium" w:cs="Arial"/>
-          <w:sz w:val="24"/>
-        </w:rPr>
-        <w:t>C)Positivo</w:t>
-      </w:r>
-      <w:proofErr w:type="gramEnd"/>
-      <w:r>
-        <w:rPr>
-          <w:rFonts w:ascii="Franklin Gothic Medium" w:hAnsi="Franklin Gothic Medium" w:cs="Arial"/>
-          <w:sz w:val="24"/>
-        </w:rPr>
-        <w:t xml:space="preserve">. </w:t>
+        <w:t xml:space="preserve">. C)Positivo. </w:t>
       </w:r>
       <w:r>
         <w:rPr>
@@ -519,23 +494,7 @@
           <w:rFonts w:ascii="Franklin Gothic Medium" w:hAnsi="Franklin Gothic Medium" w:cs="Arial"/>
           <w:sz w:val="24"/>
         </w:rPr>
-        <w:t xml:space="preserve">a) Un cuerpo con velocidad hacia el este y aceleración hacia el este. B) Un cuerpo con velocidad cero y aceleración diferente de cero. </w:t>
-      </w:r>
-      <w:proofErr w:type="gramStart"/>
-      <w:r>
-        <w:rPr>
-          <w:rFonts w:ascii="Franklin Gothic Medium" w:hAnsi="Franklin Gothic Medium" w:cs="Arial"/>
-          <w:sz w:val="24"/>
-        </w:rPr>
-        <w:t>C)Un</w:t>
-      </w:r>
-      <w:proofErr w:type="gramEnd"/>
-      <w:r>
-        <w:rPr>
-          <w:rFonts w:ascii="Franklin Gothic Medium" w:hAnsi="Franklin Gothic Medium" w:cs="Arial"/>
-          <w:sz w:val="24"/>
-        </w:rPr>
-        <w:t xml:space="preserve"> Cuerpo con velocidad hacia el este y aceleración hacia el oeste. </w:t>
+        <w:t xml:space="preserve">a) Un cuerpo con velocidad hacia el este y aceleración hacia el este. B) Un cuerpo con velocidad cero y aceleración diferente de cero. C)Un Cuerpo con velocidad hacia el este y aceleración hacia el oeste. </w:t>
       </w:r>
       <w:r>
         <w:rPr>
@@ -1245,14 +1204,7 @@
                 <w:rFonts w:ascii="Cambria Math" w:hAnsi="Cambria Math" w:cs="Arial"/>
                 <w:sz w:val="24"/>
               </w:rPr>
-              <m:t>k</m:t>
-            </m:r>
-            <m:r>
-              <w:rPr>
-                <w:rFonts w:ascii="Cambria Math" w:hAnsi="Cambria Math" w:cs="Arial"/>
-                <w:sz w:val="24"/>
-              </w:rPr>
-              <m:t>m</m:t>
+              <m:t>km</m:t>
             </m:r>
           </m:num>
           <m:den>
@@ -1485,23 +1437,7 @@
           <w:rFonts w:ascii="Franklin Gothic Medium" w:hAnsi="Franklin Gothic Medium" w:cs="Arial"/>
           <w:sz w:val="24"/>
         </w:rPr>
-        <w:t xml:space="preserve">30m/s </w:t>
-      </w:r>
-      <w:proofErr w:type="spellStart"/>
-      <w:r>
-        <w:rPr>
-          <w:rFonts w:ascii="Franklin Gothic Medium" w:hAnsi="Franklin Gothic Medium" w:cs="Arial"/>
-          <w:sz w:val="24"/>
-        </w:rPr>
-        <w:t>cos</w:t>
-      </w:r>
-      <w:proofErr w:type="spellEnd"/>
-      <w:r>
-        <w:rPr>
-          <w:rFonts w:ascii="Franklin Gothic Medium" w:hAnsi="Franklin Gothic Medium" w:cs="Arial"/>
-          <w:sz w:val="24"/>
-        </w:rPr>
-        <w:t xml:space="preserve"> 35°</w:t>
+        <w:t>30m/s cos 35°</w:t>
       </w:r>
     </w:p>
     <w:p>
@@ -1655,6 +1591,7 @@
         <w:rPr>
           <w:rFonts w:ascii="Franklin Gothic Medium" w:hAnsi="Franklin Gothic Medium" w:cs="Arial"/>
           <w:sz w:val="24"/>
+          <w:lang w:val="en-US"/>
         </w:rPr>
       </w:pPr>
       <w:proofErr w:type="gramStart"/>
@@ -1662,6 +1599,7 @@
         <w:rPr>
           <w:rFonts w:ascii="Franklin Gothic Medium" w:hAnsi="Franklin Gothic Medium" w:cs="Arial"/>
           <w:sz w:val="24"/>
+          <w:lang w:val="en-US"/>
         </w:rPr>
         <w:t>B)T</w:t>
       </w:r>
@@ -1670,6 +1608,7 @@
         <w:rPr>
           <w:rFonts w:ascii="Franklin Gothic Medium" w:hAnsi="Franklin Gothic Medium" w:cs="Arial"/>
           <w:sz w:val="24"/>
+          <w:lang w:val="en-US"/>
         </w:rPr>
         <w:t xml:space="preserve"> = 2.16115s</w:t>
       </w:r>
@@ -1680,38 +1619,32 @@
         <w:rPr>
           <w:rFonts w:ascii="Franklin Gothic Medium" w:hAnsi="Franklin Gothic Medium" w:cs="Arial"/>
           <w:sz w:val="24"/>
-        </w:rPr>
-      </w:pPr>
-      <w:proofErr w:type="gramStart"/>
-      <w:r>
-        <w:rPr>
-          <w:rFonts w:ascii="Franklin Gothic Medium" w:hAnsi="Franklin Gothic Medium" w:cs="Arial"/>
-          <w:sz w:val="24"/>
-        </w:rPr>
-        <w:t>C)R</w:t>
-      </w:r>
-      <w:proofErr w:type="gramEnd"/>
-      <w:r>
-        <w:rPr>
-          <w:rFonts w:ascii="Franklin Gothic Medium" w:hAnsi="Franklin Gothic Medium" w:cs="Arial"/>
-          <w:sz w:val="24"/>
-        </w:rPr>
-        <w:t xml:space="preserve"> = 57.2590m</w:t>
-      </w:r>
-    </w:p>
-    <w:p>
-      <w:pPr>
-        <w:pStyle w:val="Prrafodelista"/>
-        <w:rPr>
-          <w:rFonts w:ascii="Franklin Gothic Medium" w:hAnsi="Franklin Gothic Medium" w:cs="Arial"/>
-          <w:sz w:val="24"/>
-        </w:rPr>
-      </w:pPr>
-      <w:proofErr w:type="gramStart"/>
-      <w:r>
-        <w:rPr>
-          <w:rFonts w:ascii="Franklin Gothic Medium" w:hAnsi="Franklin Gothic Medium" w:cs="Arial"/>
-          <w:sz w:val="24"/>
+          <w:lang w:val="en-US"/>
+        </w:rPr>
+      </w:pPr>
+      <w:r>
+        <w:rPr>
+          <w:rFonts w:ascii="Franklin Gothic Medium" w:hAnsi="Franklin Gothic Medium" w:cs="Arial"/>
+          <w:sz w:val="24"/>
+          <w:lang w:val="en-US"/>
+        </w:rPr>
+        <w:t>C)R = 57.2590m</w:t>
+      </w:r>
+    </w:p>
+    <w:p>
+      <w:pPr>
+        <w:pStyle w:val="Prrafodelista"/>
+        <w:rPr>
+          <w:rFonts w:ascii="Franklin Gothic Medium" w:hAnsi="Franklin Gothic Medium" w:cs="Arial"/>
+          <w:sz w:val="24"/>
+          <w:lang w:val="en-US"/>
+        </w:rPr>
+      </w:pPr>
+      <w:r>
+        <w:rPr>
+          <w:rFonts w:ascii="Franklin Gothic Medium" w:hAnsi="Franklin Gothic Medium" w:cs="Arial"/>
+          <w:sz w:val="24"/>
+          <w:lang w:val="en-US"/>
         </w:rPr>
         <w:t>D)</w:t>
       </w:r>
@@ -1720,6 +1653,7 @@
         <w:rPr>
           <w:rFonts w:ascii="Franklin Gothic Medium" w:hAnsi="Franklin Gothic Medium" w:cs="Arial"/>
           <w:sz w:val="24"/>
+          <w:lang w:val="en-US"/>
         </w:rPr>
         <w:t>y</w:t>
       </w:r>
@@ -1728,15 +1662,16 @@
           <w:rFonts w:ascii="Franklin Gothic Medium" w:hAnsi="Franklin Gothic Medium" w:cs="Arial"/>
           <w:sz w:val="24"/>
           <w:vertAlign w:val="subscript"/>
+          <w:lang w:val="en-US"/>
         </w:rPr>
         <w:t>max</w:t>
       </w:r>
       <w:proofErr w:type="spellEnd"/>
-      <w:proofErr w:type="gramEnd"/>
-      <w:r>
-        <w:rPr>
-          <w:rFonts w:ascii="Franklin Gothic Medium" w:hAnsi="Franklin Gothic Medium" w:cs="Arial"/>
-          <w:sz w:val="24"/>
+      <w:r>
+        <w:rPr>
+          <w:rFonts w:ascii="Franklin Gothic Medium" w:hAnsi="Franklin Gothic Medium" w:cs="Arial"/>
+          <w:sz w:val="24"/>
+          <w:lang w:val="en-US"/>
         </w:rPr>
         <w:t xml:space="preserve"> = 22.907m</w:t>
       </w:r>
@@ -1899,7 +1834,24 @@
           <w:sz w:val="24"/>
           <w:lang w:val="en-US"/>
         </w:rPr>
-        <w:t xml:space="preserve">A) R = 36.637m,B) </w:t>
+        <w:t>A) R = 36.637m,B) T</w:t>
+      </w:r>
+      <w:r>
+        <w:rPr>
+          <w:rFonts w:ascii="Franklin Gothic Medium" w:hAnsi="Franklin Gothic Medium" w:cs="Arial"/>
+          <w:sz w:val="24"/>
+          <w:vertAlign w:val="subscript"/>
+          <w:lang w:val="en-US"/>
+        </w:rPr>
+        <w:t>v</w:t>
+      </w:r>
+      <w:r>
+        <w:rPr>
+          <w:rFonts w:ascii="Franklin Gothic Medium" w:hAnsi="Franklin Gothic Medium" w:cs="Arial"/>
+          <w:sz w:val="24"/>
+          <w:lang w:val="en-US"/>
+        </w:rPr>
+        <w:t xml:space="preserve"> = 3.457s, C) </w:t>
       </w:r>
       <w:proofErr w:type="spellStart"/>
       <w:r>
@@ -1908,7 +1860,7 @@
           <w:sz w:val="24"/>
           <w:lang w:val="en-US"/>
         </w:rPr>
-        <w:t>T</w:t>
+        <w:t>y</w:t>
       </w:r>
       <w:r>
         <w:rPr>
@@ -1917,7 +1869,16 @@
           <w:vertAlign w:val="subscript"/>
           <w:lang w:val="en-US"/>
         </w:rPr>
-        <w:t>v</w:t>
+        <w:t>ma</w:t>
+      </w:r>
+      <w:r>
+        <w:rPr>
+          <w:rFonts w:ascii="Franklin Gothic Medium" w:hAnsi="Franklin Gothic Medium" w:cs="Arial"/>
+          <w:sz w:val="24"/>
+          <w:vertAlign w:val="subscript"/>
+          <w:lang w:val="en-US"/>
+        </w:rPr>
+        <w:t>x</w:t>
       </w:r>
       <w:proofErr w:type="spellEnd"/>
       <w:r>
@@ -1926,46 +1887,8 @@
           <w:sz w:val="24"/>
           <w:lang w:val="en-US"/>
         </w:rPr>
-        <w:t xml:space="preserve"> = 3.457s, C) </w:t>
-      </w:r>
-      <w:proofErr w:type="spellStart"/>
-      <w:r>
-        <w:rPr>
-          <w:rFonts w:ascii="Franklin Gothic Medium" w:hAnsi="Franklin Gothic Medium" w:cs="Arial"/>
-          <w:sz w:val="24"/>
-          <w:lang w:val="en-US"/>
-        </w:rPr>
-        <w:t>y</w:t>
-      </w:r>
-      <w:r>
-        <w:rPr>
-          <w:rFonts w:ascii="Franklin Gothic Medium" w:hAnsi="Franklin Gothic Medium" w:cs="Arial"/>
-          <w:sz w:val="24"/>
-          <w:vertAlign w:val="subscript"/>
-          <w:lang w:val="en-US"/>
-        </w:rPr>
-        <w:t>ma</w:t>
-      </w:r>
-      <w:r>
-        <w:rPr>
-          <w:rFonts w:ascii="Franklin Gothic Medium" w:hAnsi="Franklin Gothic Medium" w:cs="Arial"/>
-          <w:sz w:val="24"/>
-          <w:vertAlign w:val="subscript"/>
-          <w:lang w:val="en-US"/>
-        </w:rPr>
-        <w:t>x</w:t>
-      </w:r>
-      <w:proofErr w:type="spellEnd"/>
-      <w:r>
-        <w:rPr>
-          <w:rFonts w:ascii="Franklin Gothic Medium" w:hAnsi="Franklin Gothic Medium" w:cs="Arial"/>
-          <w:sz w:val="24"/>
-          <w:lang w:val="en-US"/>
-        </w:rPr>
         <w:t xml:space="preserve"> = 14.66m, D) X = 31.794m, y = 6.735m</w:t>
       </w:r>
-      <w:bookmarkStart w:id="0" w:name="_GoBack"/>
-      <w:bookmarkEnd w:id="0"/>
     </w:p>
     <w:p>
       <w:pPr>
@@ -2268,7 +2191,15 @@
           <w:sz w:val="24"/>
           <w:lang w:val="en-US"/>
         </w:rPr>
-        <w:t xml:space="preserve"> = 24.85 </w:t>
+        <w:t xml:space="preserve"> = 24.85 ft,</w:t>
+      </w:r>
+      <w:r>
+        <w:rPr>
+          <w:rFonts w:ascii="Franklin Gothic Medium" w:hAnsi="Franklin Gothic Medium" w:cs="Arial"/>
+          <w:sz w:val="24"/>
+          <w:lang w:val="en-US"/>
+        </w:rPr>
+        <w:t xml:space="preserve"> </w:t>
       </w:r>
       <w:proofErr w:type="spellStart"/>
       <w:r>
@@ -2277,7 +2208,16 @@
           <w:sz w:val="24"/>
           <w:lang w:val="en-US"/>
         </w:rPr>
-        <w:t>ft</w:t>
+        <w:t>T</w:t>
+      </w:r>
+      <w:r>
+        <w:rPr>
+          <w:rFonts w:ascii="Franklin Gothic Medium" w:hAnsi="Franklin Gothic Medium" w:cs="Arial"/>
+          <w:sz w:val="24"/>
+          <w:vertAlign w:val="subscript"/>
+          <w:lang w:val="en-US"/>
+        </w:rPr>
+        <w:t>max</w:t>
       </w:r>
       <w:proofErr w:type="spellEnd"/>
       <w:r>
@@ -2286,144 +2226,79 @@
           <w:sz w:val="24"/>
           <w:lang w:val="en-US"/>
         </w:rPr>
-        <w:t>,</w:t>
-      </w:r>
-      <w:r>
-        <w:rPr>
-          <w:rFonts w:ascii="Franklin Gothic Medium" w:hAnsi="Franklin Gothic Medium" w:cs="Arial"/>
-          <w:sz w:val="24"/>
+        <w:t xml:space="preserve"> = 1.242s </w:t>
+      </w:r>
+    </w:p>
+    <w:p>
+      <w:pPr>
+        <w:pStyle w:val="Prrafodelista"/>
+        <w:rPr>
+          <w:rFonts w:ascii="Franklin Gothic Medium" w:hAnsi="Franklin Gothic Medium" w:cs="Arial"/>
+          <w:sz w:val="24"/>
+          <w:lang w:val="en-US"/>
+        </w:rPr>
+      </w:pPr>
+      <w:r>
+        <w:rPr>
+          <w:rFonts w:ascii="Franklin Gothic Medium" w:hAnsi="Franklin Gothic Medium" w:cs="Arial"/>
+          <w:sz w:val="24"/>
+          <w:lang w:val="en-US"/>
+        </w:rPr>
+        <w:t xml:space="preserve">B) </w:t>
+      </w:r>
+      <w:proofErr w:type="spellStart"/>
+      <w:r>
+        <w:rPr>
+          <w:rFonts w:ascii="Franklin Gothic Medium" w:hAnsi="Franklin Gothic Medium" w:cs="Arial"/>
+          <w:sz w:val="24"/>
+          <w:lang w:val="en-US"/>
+        </w:rPr>
+        <w:t>y</w:t>
+      </w:r>
+      <w:r>
+        <w:rPr>
+          <w:rFonts w:ascii="Franklin Gothic Medium" w:hAnsi="Franklin Gothic Medium" w:cs="Arial"/>
+          <w:sz w:val="24"/>
+          <w:vertAlign w:val="subscript"/>
+          <w:lang w:val="en-US"/>
+        </w:rPr>
+        <w:t>Edif</w:t>
+      </w:r>
+      <w:proofErr w:type="spellEnd"/>
+      <w:r>
+        <w:rPr>
+          <w:rFonts w:ascii="Franklin Gothic Medium" w:hAnsi="Franklin Gothic Medium" w:cs="Arial"/>
+          <w:sz w:val="24"/>
+          <w:vertAlign w:val="subscript"/>
           <w:lang w:val="en-US"/>
         </w:rPr>
         <w:t xml:space="preserve"> </w:t>
       </w:r>
-      <w:proofErr w:type="spellStart"/>
-      <w:r>
-        <w:rPr>
-          <w:rFonts w:ascii="Franklin Gothic Medium" w:hAnsi="Franklin Gothic Medium" w:cs="Arial"/>
-          <w:sz w:val="24"/>
-          <w:lang w:val="en-US"/>
-        </w:rPr>
-        <w:t>T</w:t>
-      </w:r>
-      <w:r>
-        <w:rPr>
-          <w:rFonts w:ascii="Franklin Gothic Medium" w:hAnsi="Franklin Gothic Medium" w:cs="Arial"/>
-          <w:sz w:val="24"/>
-          <w:vertAlign w:val="subscript"/>
-          <w:lang w:val="en-US"/>
-        </w:rPr>
-        <w:t>max</w:t>
-      </w:r>
-      <w:proofErr w:type="spellEnd"/>
-      <w:r>
-        <w:rPr>
-          <w:rFonts w:ascii="Franklin Gothic Medium" w:hAnsi="Franklin Gothic Medium" w:cs="Arial"/>
-          <w:sz w:val="24"/>
-          <w:lang w:val="en-US"/>
-        </w:rPr>
-        <w:t xml:space="preserve"> = 1.242s </w:t>
-      </w:r>
-    </w:p>
-    <w:p>
-      <w:pPr>
-        <w:pStyle w:val="Prrafodelista"/>
-        <w:rPr>
-          <w:rFonts w:ascii="Franklin Gothic Medium" w:hAnsi="Franklin Gothic Medium" w:cs="Arial"/>
-          <w:sz w:val="24"/>
-          <w:lang w:val="en-US"/>
-        </w:rPr>
-      </w:pPr>
-      <w:r>
-        <w:rPr>
-          <w:rFonts w:ascii="Franklin Gothic Medium" w:hAnsi="Franklin Gothic Medium" w:cs="Arial"/>
-          <w:sz w:val="24"/>
-          <w:lang w:val="en-US"/>
-        </w:rPr>
-        <w:t xml:space="preserve">B) </w:t>
-      </w:r>
-      <w:proofErr w:type="spellStart"/>
-      <w:proofErr w:type="gramStart"/>
-      <w:r>
-        <w:rPr>
-          <w:rFonts w:ascii="Franklin Gothic Medium" w:hAnsi="Franklin Gothic Medium" w:cs="Arial"/>
-          <w:sz w:val="24"/>
-          <w:lang w:val="en-US"/>
-        </w:rPr>
-        <w:t>y</w:t>
-      </w:r>
-      <w:r>
-        <w:rPr>
-          <w:rFonts w:ascii="Franklin Gothic Medium" w:hAnsi="Franklin Gothic Medium" w:cs="Arial"/>
-          <w:sz w:val="24"/>
-          <w:vertAlign w:val="subscript"/>
-          <w:lang w:val="en-US"/>
-        </w:rPr>
-        <w:t>Edif</w:t>
-      </w:r>
-      <w:proofErr w:type="spellEnd"/>
-      <w:proofErr w:type="gramEnd"/>
-      <w:r>
-        <w:rPr>
-          <w:rFonts w:ascii="Franklin Gothic Medium" w:hAnsi="Franklin Gothic Medium" w:cs="Arial"/>
-          <w:sz w:val="24"/>
-          <w:vertAlign w:val="subscript"/>
-          <w:lang w:val="en-US"/>
-        </w:rPr>
-        <w:t xml:space="preserve"> </w:t>
-      </w:r>
-      <w:r>
-        <w:rPr>
-          <w:rFonts w:ascii="Franklin Gothic Medium" w:hAnsi="Franklin Gothic Medium" w:cs="Arial"/>
-          <w:sz w:val="24"/>
-          <w:lang w:val="en-US"/>
-        </w:rPr>
-        <w:t xml:space="preserve">= 120.0 </w:t>
-      </w:r>
-      <w:proofErr w:type="spellStart"/>
-      <w:r>
-        <w:rPr>
-          <w:rFonts w:ascii="Franklin Gothic Medium" w:hAnsi="Franklin Gothic Medium" w:cs="Arial"/>
-          <w:sz w:val="24"/>
-          <w:lang w:val="en-US"/>
-        </w:rPr>
-        <w:t>ft</w:t>
-      </w:r>
-      <w:proofErr w:type="spellEnd"/>
-    </w:p>
-    <w:p>
-      <w:pPr>
-        <w:pStyle w:val="Prrafodelista"/>
-        <w:rPr>
-          <w:rFonts w:ascii="Franklin Gothic Medium" w:hAnsi="Franklin Gothic Medium" w:cs="Arial"/>
-          <w:sz w:val="24"/>
-          <w:lang w:val="en-US"/>
-        </w:rPr>
-      </w:pPr>
-      <w:r>
-        <w:rPr>
-          <w:rFonts w:ascii="Franklin Gothic Medium" w:hAnsi="Franklin Gothic Medium" w:cs="Arial"/>
-          <w:sz w:val="24"/>
-          <w:lang w:val="en-US"/>
-        </w:rPr>
-        <w:t xml:space="preserve">C) V = -96.6 </w:t>
-      </w:r>
-      <w:proofErr w:type="spellStart"/>
-      <w:r>
-        <w:rPr>
-          <w:rFonts w:ascii="Franklin Gothic Medium" w:hAnsi="Franklin Gothic Medium" w:cs="Arial"/>
-          <w:sz w:val="24"/>
-          <w:lang w:val="en-US"/>
-        </w:rPr>
-        <w:t>ft</w:t>
-      </w:r>
-      <w:proofErr w:type="spellEnd"/>
-      <w:r>
-        <w:rPr>
-          <w:rFonts w:ascii="Franklin Gothic Medium" w:hAnsi="Franklin Gothic Medium" w:cs="Arial"/>
-          <w:sz w:val="24"/>
-          <w:lang w:val="en-US"/>
-        </w:rPr>
-        <w:t>/s</w:t>
+      <w:r>
+        <w:rPr>
+          <w:rFonts w:ascii="Franklin Gothic Medium" w:hAnsi="Franklin Gothic Medium" w:cs="Arial"/>
+          <w:sz w:val="24"/>
+          <w:lang w:val="en-US"/>
+        </w:rPr>
+        <w:t>= 120.0 ft</w:t>
+      </w:r>
+    </w:p>
+    <w:p>
+      <w:pPr>
+        <w:pStyle w:val="Prrafodelista"/>
+        <w:rPr>
+          <w:rFonts w:ascii="Franklin Gothic Medium" w:hAnsi="Franklin Gothic Medium" w:cs="Arial"/>
+          <w:sz w:val="24"/>
+          <w:lang w:val="en-US"/>
+        </w:rPr>
+      </w:pPr>
+      <w:r>
+        <w:rPr>
+          <w:rFonts w:ascii="Franklin Gothic Medium" w:hAnsi="Franklin Gothic Medium" w:cs="Arial"/>
+          <w:sz w:val="24"/>
+          <w:lang w:val="en-US"/>
+        </w:rPr>
+        <w:t>C) V = -96.6 ft/s</w:t>
       </w:r>
     </w:p>
     <w:p>
@@ -2462,7 +2337,7 @@
           <w:sz w:val="24"/>
           <w:lang w:val="en-US"/>
         </w:rPr>
-        <w:t xml:space="preserve"> = 227.88 </w:t>
+        <w:t xml:space="preserve"> = 227.88 ft/s (</w:t>
       </w:r>
       <w:proofErr w:type="spellStart"/>
       <w:r>
@@ -2471,7 +2346,7 @@
           <w:sz w:val="24"/>
           <w:lang w:val="en-US"/>
         </w:rPr>
-        <w:t>ft</w:t>
+        <w:t>sube</w:t>
       </w:r>
       <w:proofErr w:type="spellEnd"/>
       <w:r>
@@ -2480,7 +2355,24 @@
           <w:sz w:val="24"/>
           <w:lang w:val="en-US"/>
         </w:rPr>
-        <w:t>/s (</w:t>
+        <w:t>),V</w:t>
+      </w:r>
+      <w:r>
+        <w:rPr>
+          <w:rFonts w:ascii="Franklin Gothic Medium" w:hAnsi="Franklin Gothic Medium" w:cs="Arial"/>
+          <w:sz w:val="24"/>
+          <w:vertAlign w:val="subscript"/>
+          <w:lang w:val="en-US"/>
+        </w:rPr>
+        <w:t xml:space="preserve">y2 </w:t>
+      </w:r>
+      <w:r>
+        <w:rPr>
+          <w:rFonts w:ascii="Franklin Gothic Medium" w:hAnsi="Franklin Gothic Medium" w:cs="Arial"/>
+          <w:sz w:val="24"/>
+          <w:lang w:val="en-US"/>
+        </w:rPr>
+        <w:t>= -227.88 ft/s(</w:t>
       </w:r>
       <w:proofErr w:type="spellStart"/>
       <w:r>
@@ -2489,7 +2381,7 @@
           <w:sz w:val="24"/>
           <w:lang w:val="en-US"/>
         </w:rPr>
-        <w:t>sube</w:t>
+        <w:t>baja</w:t>
       </w:r>
       <w:proofErr w:type="spellEnd"/>
       <w:r>
@@ -2498,7 +2390,26 @@
           <w:sz w:val="24"/>
           <w:lang w:val="en-US"/>
         </w:rPr>
-        <w:t>),V</w:t>
+        <w:t>)</w:t>
+      </w:r>
+    </w:p>
+    <w:p>
+      <w:pPr>
+        <w:pStyle w:val="Prrafodelista"/>
+        <w:ind w:firstLine="240"/>
+        <w:rPr>
+          <w:rFonts w:ascii="Franklin Gothic Medium" w:hAnsi="Franklin Gothic Medium" w:cs="Arial"/>
+          <w:sz w:val="24"/>
+          <w:lang w:val="en-US"/>
+        </w:rPr>
+      </w:pPr>
+      <w:r>
+        <w:rPr>
+          <w:rFonts w:ascii="Franklin Gothic Medium" w:hAnsi="Franklin Gothic Medium" w:cs="Arial"/>
+          <w:sz w:val="24"/>
+          <w:lang w:val="en-US"/>
+        </w:rPr>
+        <w:t>T</w:t>
       </w:r>
       <w:r>
         <w:rPr>
@@ -2507,6 +2418,23 @@
           <w:vertAlign w:val="subscript"/>
           <w:lang w:val="en-US"/>
         </w:rPr>
+        <w:t>y1</w:t>
+      </w:r>
+      <w:r>
+        <w:rPr>
+          <w:rFonts w:ascii="Franklin Gothic Medium" w:hAnsi="Franklin Gothic Medium" w:cs="Arial"/>
+          <w:sz w:val="24"/>
+          <w:lang w:val="en-US"/>
+        </w:rPr>
+        <w:t xml:space="preserve"> = 0.376s, T</w:t>
+      </w:r>
+      <w:r>
+        <w:rPr>
+          <w:rFonts w:ascii="Franklin Gothic Medium" w:hAnsi="Franklin Gothic Medium" w:cs="Arial"/>
+          <w:sz w:val="24"/>
+          <w:vertAlign w:val="subscript"/>
+          <w:lang w:val="en-US"/>
+        </w:rPr>
         <w:t xml:space="preserve">y2 </w:t>
       </w:r>
       <w:r>
@@ -2515,7 +2443,41 @@
           <w:sz w:val="24"/>
           <w:lang w:val="en-US"/>
         </w:rPr>
-        <w:t xml:space="preserve">= -227.88 </w:t>
+        <w:t>= 14.53s</w:t>
+      </w:r>
+    </w:p>
+    <w:p>
+      <w:pPr>
+        <w:rPr>
+          <w:rFonts w:ascii="Franklin Gothic Medium" w:hAnsi="Franklin Gothic Medium" w:cs="Arial"/>
+          <w:sz w:val="24"/>
+          <w:lang w:val="en-US"/>
+        </w:rPr>
+      </w:pPr>
+      <w:r>
+        <w:rPr>
+          <w:rFonts w:ascii="Franklin Gothic Medium" w:hAnsi="Franklin Gothic Medium" w:cs="Arial"/>
+          <w:sz w:val="24"/>
+          <w:vertAlign w:val="subscript"/>
+          <w:lang w:val="en-US"/>
+        </w:rPr>
+        <w:tab/>
+      </w:r>
+      <w:r>
+        <w:rPr>
+          <w:rFonts w:ascii="Franklin Gothic Medium" w:hAnsi="Franklin Gothic Medium" w:cs="Arial"/>
+          <w:sz w:val="24"/>
+          <w:lang w:val="en-US"/>
+        </w:rPr>
+        <w:t>B)</w:t>
+      </w:r>
+      <w:r>
+        <w:rPr>
+          <w:rFonts w:ascii="Franklin Gothic Medium" w:hAnsi="Franklin Gothic Medium" w:cs="Arial"/>
+          <w:sz w:val="24"/>
+          <w:lang w:val="en-US"/>
+        </w:rPr>
+        <w:t xml:space="preserve"> </w:t>
       </w:r>
       <w:proofErr w:type="spellStart"/>
       <w:r>
@@ -2524,7 +2486,16 @@
           <w:sz w:val="24"/>
           <w:lang w:val="en-US"/>
         </w:rPr>
-        <w:t>ft</w:t>
+        <w:t>T</w:t>
+      </w:r>
+      <w:r>
+        <w:rPr>
+          <w:rFonts w:ascii="Franklin Gothic Medium" w:hAnsi="Franklin Gothic Medium" w:cs="Arial"/>
+          <w:sz w:val="24"/>
+          <w:vertAlign w:val="subscript"/>
+          <w:lang w:val="en-US"/>
+        </w:rPr>
+        <w:t>max</w:t>
       </w:r>
       <w:proofErr w:type="spellEnd"/>
       <w:r>
@@ -2533,7 +2504,25 @@
           <w:sz w:val="24"/>
           <w:lang w:val="en-US"/>
         </w:rPr>
-        <w:t>/s(</w:t>
+        <w:t xml:space="preserve"> = 7.453s</w:t>
+      </w:r>
+    </w:p>
+    <w:p>
+      <w:pPr>
+        <w:rPr>
+          <w:rFonts w:ascii="Franklin Gothic Medium" w:hAnsi="Franklin Gothic Medium" w:cs="Arial"/>
+          <w:sz w:val="24"/>
+          <w:lang w:val="en-US"/>
+        </w:rPr>
+      </w:pPr>
+      <w:r>
+        <w:rPr>
+          <w:rFonts w:ascii="Franklin Gothic Medium" w:hAnsi="Franklin Gothic Medium" w:cs="Arial"/>
+          <w:sz w:val="24"/>
+          <w:lang w:val="en-US"/>
+        </w:rPr>
+        <w:tab/>
+        <w:t>C)</w:t>
       </w:r>
       <w:proofErr w:type="spellStart"/>
       <w:r>
@@ -2542,177 +2531,18 @@
           <w:sz w:val="24"/>
           <w:lang w:val="en-US"/>
         </w:rPr>
-        <w:t>baja</w:t>
+        <w:t>y</w:t>
+      </w:r>
+      <w:r>
+        <w:rPr>
+          <w:rFonts w:ascii="Franklin Gothic Medium" w:hAnsi="Franklin Gothic Medium" w:cs="Arial"/>
+          <w:sz w:val="24"/>
+          <w:vertAlign w:val="subscript"/>
+          <w:lang w:val="en-US"/>
+        </w:rPr>
+        <w:t>max</w:t>
       </w:r>
       <w:proofErr w:type="spellEnd"/>
-      <w:r>
-        <w:rPr>
-          <w:rFonts w:ascii="Franklin Gothic Medium" w:hAnsi="Franklin Gothic Medium" w:cs="Arial"/>
-          <w:sz w:val="24"/>
-          <w:lang w:val="en-US"/>
-        </w:rPr>
-        <w:t>)</w:t>
-      </w:r>
-    </w:p>
-    <w:p>
-      <w:pPr>
-        <w:pStyle w:val="Prrafodelista"/>
-        <w:ind w:firstLine="240"/>
-        <w:rPr>
-          <w:rFonts w:ascii="Franklin Gothic Medium" w:hAnsi="Franklin Gothic Medium" w:cs="Arial"/>
-          <w:sz w:val="24"/>
-          <w:lang w:val="en-US"/>
-        </w:rPr>
-      </w:pPr>
-      <w:r>
-        <w:rPr>
-          <w:rFonts w:ascii="Franklin Gothic Medium" w:hAnsi="Franklin Gothic Medium" w:cs="Arial"/>
-          <w:sz w:val="24"/>
-          <w:lang w:val="en-US"/>
-        </w:rPr>
-        <w:t>T</w:t>
-      </w:r>
-      <w:r>
-        <w:rPr>
-          <w:rFonts w:ascii="Franklin Gothic Medium" w:hAnsi="Franklin Gothic Medium" w:cs="Arial"/>
-          <w:sz w:val="24"/>
-          <w:vertAlign w:val="subscript"/>
-          <w:lang w:val="en-US"/>
-        </w:rPr>
-        <w:t>y1</w:t>
-      </w:r>
-      <w:r>
-        <w:rPr>
-          <w:rFonts w:ascii="Franklin Gothic Medium" w:hAnsi="Franklin Gothic Medium" w:cs="Arial"/>
-          <w:sz w:val="24"/>
-          <w:lang w:val="en-US"/>
-        </w:rPr>
-        <w:t xml:space="preserve"> = 0.376s, T</w:t>
-      </w:r>
-      <w:r>
-        <w:rPr>
-          <w:rFonts w:ascii="Franklin Gothic Medium" w:hAnsi="Franklin Gothic Medium" w:cs="Arial"/>
-          <w:sz w:val="24"/>
-          <w:vertAlign w:val="subscript"/>
-          <w:lang w:val="en-US"/>
-        </w:rPr>
-        <w:t xml:space="preserve">y2 </w:t>
-      </w:r>
-      <w:r>
-        <w:rPr>
-          <w:rFonts w:ascii="Franklin Gothic Medium" w:hAnsi="Franklin Gothic Medium" w:cs="Arial"/>
-          <w:sz w:val="24"/>
-          <w:lang w:val="en-US"/>
-        </w:rPr>
-        <w:t>= 14.53s</w:t>
-      </w:r>
-    </w:p>
-    <w:p>
-      <w:pPr>
-        <w:rPr>
-          <w:rFonts w:ascii="Franklin Gothic Medium" w:hAnsi="Franklin Gothic Medium" w:cs="Arial"/>
-          <w:sz w:val="24"/>
-          <w:lang w:val="en-US"/>
-        </w:rPr>
-      </w:pPr>
-      <w:r>
-        <w:rPr>
-          <w:rFonts w:ascii="Franklin Gothic Medium" w:hAnsi="Franklin Gothic Medium" w:cs="Arial"/>
-          <w:sz w:val="24"/>
-          <w:vertAlign w:val="subscript"/>
-          <w:lang w:val="en-US"/>
-        </w:rPr>
-        <w:tab/>
-      </w:r>
-      <w:r>
-        <w:rPr>
-          <w:rFonts w:ascii="Franklin Gothic Medium" w:hAnsi="Franklin Gothic Medium" w:cs="Arial"/>
-          <w:sz w:val="24"/>
-          <w:lang w:val="en-US"/>
-        </w:rPr>
-        <w:t>B)</w:t>
-      </w:r>
-      <w:r>
-        <w:rPr>
-          <w:rFonts w:ascii="Franklin Gothic Medium" w:hAnsi="Franklin Gothic Medium" w:cs="Arial"/>
-          <w:sz w:val="24"/>
-          <w:lang w:val="en-US"/>
-        </w:rPr>
-        <w:t xml:space="preserve"> </w:t>
-      </w:r>
-      <w:proofErr w:type="spellStart"/>
-      <w:r>
-        <w:rPr>
-          <w:rFonts w:ascii="Franklin Gothic Medium" w:hAnsi="Franklin Gothic Medium" w:cs="Arial"/>
-          <w:sz w:val="24"/>
-          <w:lang w:val="en-US"/>
-        </w:rPr>
-        <w:t>T</w:t>
-      </w:r>
-      <w:r>
-        <w:rPr>
-          <w:rFonts w:ascii="Franklin Gothic Medium" w:hAnsi="Franklin Gothic Medium" w:cs="Arial"/>
-          <w:sz w:val="24"/>
-          <w:vertAlign w:val="subscript"/>
-          <w:lang w:val="en-US"/>
-        </w:rPr>
-        <w:t>max</w:t>
-      </w:r>
-      <w:proofErr w:type="spellEnd"/>
-      <w:r>
-        <w:rPr>
-          <w:rFonts w:ascii="Franklin Gothic Medium" w:hAnsi="Franklin Gothic Medium" w:cs="Arial"/>
-          <w:sz w:val="24"/>
-          <w:lang w:val="en-US"/>
-        </w:rPr>
-        <w:t xml:space="preserve"> = 7.453s</w:t>
-      </w:r>
-    </w:p>
-    <w:p>
-      <w:pPr>
-        <w:rPr>
-          <w:rFonts w:ascii="Franklin Gothic Medium" w:hAnsi="Franklin Gothic Medium" w:cs="Arial"/>
-          <w:sz w:val="24"/>
-          <w:lang w:val="en-US"/>
-        </w:rPr>
-      </w:pPr>
-      <w:r>
-        <w:rPr>
-          <w:rFonts w:ascii="Franklin Gothic Medium" w:hAnsi="Franklin Gothic Medium" w:cs="Arial"/>
-          <w:sz w:val="24"/>
-          <w:lang w:val="en-US"/>
-        </w:rPr>
-        <w:tab/>
-      </w:r>
-      <w:proofErr w:type="gramStart"/>
-      <w:r>
-        <w:rPr>
-          <w:rFonts w:ascii="Franklin Gothic Medium" w:hAnsi="Franklin Gothic Medium" w:cs="Arial"/>
-          <w:sz w:val="24"/>
-          <w:lang w:val="en-US"/>
-        </w:rPr>
-        <w:t>C)</w:t>
-      </w:r>
-      <w:proofErr w:type="spellStart"/>
-      <w:r>
-        <w:rPr>
-          <w:rFonts w:ascii="Franklin Gothic Medium" w:hAnsi="Franklin Gothic Medium" w:cs="Arial"/>
-          <w:sz w:val="24"/>
-          <w:lang w:val="en-US"/>
-        </w:rPr>
-        <w:t>y</w:t>
-      </w:r>
-      <w:r>
-        <w:rPr>
-          <w:rFonts w:ascii="Franklin Gothic Medium" w:hAnsi="Franklin Gothic Medium" w:cs="Arial"/>
-          <w:sz w:val="24"/>
-          <w:vertAlign w:val="subscript"/>
-          <w:lang w:val="en-US"/>
-        </w:rPr>
-        <w:t>max</w:t>
-      </w:r>
-      <w:proofErr w:type="spellEnd"/>
-      <w:proofErr w:type="gramEnd"/>
       <w:r>
         <w:rPr>
           <w:rFonts w:ascii="Franklin Gothic Medium" w:hAnsi="Franklin Gothic Medium" w:cs="Arial"/>
@@ -2901,56 +2731,7 @@
     </w:p>
     <w:p>
       <w:pPr>
-        <w:rPr>
-          <w:rFonts w:ascii="Franklin Gothic Medium" w:hAnsi="Franklin Gothic Medium" w:cs="Arial"/>
-          <w:sz w:val="24"/>
-          <w:lang w:val="en-US"/>
-        </w:rPr>
-      </w:pPr>
-    </w:p>
-    <w:p>
-      <w:pPr>
-        <w:rPr>
-          <w:rFonts w:ascii="Franklin Gothic Medium" w:hAnsi="Franklin Gothic Medium" w:cs="Arial"/>
-          <w:sz w:val="24"/>
-          <w:lang w:val="en-US"/>
-        </w:rPr>
-      </w:pPr>
-    </w:p>
-    <w:p>
-      <w:pPr>
-        <w:rPr>
-          <w:rFonts w:ascii="Franklin Gothic Medium" w:hAnsi="Franklin Gothic Medium" w:cs="Arial"/>
-          <w:color w:val="002060"/>
-          <w:sz w:val="24"/>
-          <w:lang w:val="en-US"/>
-        </w:rPr>
-      </w:pPr>
-    </w:p>
-    <w:p>
-      <w:pPr>
-        <w:pStyle w:val="Prrafodelista"/>
-        <w:rPr>
-          <w:rFonts w:ascii="Franklin Gothic Medium" w:hAnsi="Franklin Gothic Medium" w:cs="Arial"/>
-          <w:color w:val="002060"/>
-          <w:sz w:val="24"/>
-          <w:lang w:val="en-US"/>
-        </w:rPr>
-      </w:pPr>
-    </w:p>
-    <w:p>
-      <w:pPr>
-        <w:pStyle w:val="Prrafodelista"/>
-        <w:rPr>
-          <w:rFonts w:ascii="Franklin Gothic Medium" w:hAnsi="Franklin Gothic Medium" w:cs="Arial"/>
-          <w:color w:val="002060"/>
-          <w:sz w:val="24"/>
-          <w:lang w:val="en-US"/>
-        </w:rPr>
-      </w:pPr>
-    </w:p>
-    <w:p>
-      <w:pPr>
+        <w:pStyle w:val="Prrafodelista"/>
         <w:rPr>
           <w:rFonts w:ascii="Franklin Gothic Medium" w:hAnsi="Franklin Gothic Medium" w:cs="Arial"/>
           <w:color w:val="002060"/>
@@ -2980,7 +2761,7 @@
 </file>
 
 <file path=word/endnotes.xml><?xml version="1.0" encoding="utf-8"?>
-<w:endnotes xmlns:wpc="http://schemas.microsoft.com/office/word/2010/wordprocessingCanvas" xmlns:mc="http://schemas.openxmlformats.org/markup-compatibility/2006" xmlns:o="urn:schemas-microsoft-com:office:office" xmlns:r="http://schemas.openxmlformats.org/officeDocument/2006/relationships" xmlns:m="http://schemas.openxmlformats.org/officeDocument/2006/math" xmlns:v="urn:schemas-microsoft-com:vml" xmlns:wp14="http://schemas.microsoft.com/office/word/2010/wordprocessingDrawing" xmlns:wp="http://schemas.openxmlformats.org/drawingml/2006/wordprocessingDrawing" xmlns:w10="urn:schemas-microsoft-com:office:word" xmlns:w="http://schemas.openxmlformats.org/wordprocessingml/2006/main" xmlns:w14="http://schemas.microsoft.com/office/word/2010/wordml" xmlns:w15="http://schemas.microsoft.com/office/word/2012/wordml" xmlns:wpg="http://schemas.microsoft.com/office/word/2010/wordprocessingGroup" xmlns:wpi="http://schemas.microsoft.com/office/word/2010/wordprocessingInk" xmlns:wne="http://schemas.microsoft.com/office/word/2006/wordml" xmlns:wps="http://schemas.microsoft.com/office/word/2010/wordprocessingShape" mc:Ignorable="w14 w15 wp14">
+<w:endnotes xmlns:wpc="http://schemas.microsoft.com/office/word/2010/wordprocessingCanvas" xmlns:cx="http://schemas.microsoft.com/office/drawing/2014/chartex" xmlns:cx1="http://schemas.microsoft.com/office/drawing/2015/9/8/chartex" xmlns:cx2="http://schemas.microsoft.com/office/drawing/2015/10/21/chartex" xmlns:cx3="http://schemas.microsoft.com/office/drawing/2016/5/9/chartex" xmlns:cx4="http://schemas.microsoft.com/office/drawing/2016/5/10/chartex" xmlns:cx5="http://schemas.microsoft.com/office/drawing/2016/5/11/chartex" xmlns:cx6="http://schemas.microsoft.com/office/drawing/2016/5/12/chartex" xmlns:cx7="http://schemas.microsoft.com/office/drawing/2016/5/13/chartex" xmlns:cx8="http://schemas.microsoft.com/office/drawing/2016/5/14/chartex" xmlns:mc="http://schemas.openxmlformats.org/markup-compatibility/2006" xmlns:aink="http://schemas.microsoft.com/office/drawing/2016/ink" xmlns:am3d="http://schemas.microsoft.com/office/drawing/2017/model3d" xmlns:o="urn:schemas-microsoft-com:office:office" xmlns:oel="http://schemas.microsoft.com/office/2019/extlst" xmlns:r="http://schemas.openxmlformats.org/officeDocument/2006/relationships" xmlns:m="http://schemas.openxmlformats.org/officeDocument/2006/math" xmlns:v="urn:schemas-microsoft-com:vml" xmlns:wp14="http://schemas.microsoft.com/office/word/2010/wordprocessingDrawing" xmlns:wp="http://schemas.openxmlformats.org/drawingml/2006/wordprocessingDrawing" xmlns:w10="urn:schemas-microsoft-com:office:word" xmlns:w="http://schemas.openxmlformats.org/wordprocessingml/2006/main" xmlns:w14="http://schemas.microsoft.com/office/word/2010/wordml" xmlns:w15="http://schemas.microsoft.com/office/word/2012/wordml" xmlns:w16cex="http://schemas.microsoft.com/office/word/2018/wordml/cex" xmlns:w16cid="http://schemas.microsoft.com/office/word/2016/wordml/cid" xmlns:w16="http://schemas.microsoft.com/office/word/2018/wordml" xmlns:w16du="http://schemas.microsoft.com/office/word/2023/wordml/word16du" xmlns:w16sdtdh="http://schemas.microsoft.com/office/word/2020/wordml/sdtdatahash" xmlns:w16se="http://schemas.microsoft.com/office/word/2015/wordml/symex" xmlns:wpg="http://schemas.microsoft.com/office/word/2010/wordprocessingGroup" xmlns:wpi="http://schemas.microsoft.com/office/word/2010/wordprocessingInk" xmlns:wne="http://schemas.microsoft.com/office/word/2006/wordml" xmlns:wps="http://schemas.microsoft.com/office/word/2010/wordprocessingShape" mc:Ignorable="w14 w15 w16se w16cid w16 w16cex w16sdtdh w16du wp14">
   <w:endnote w:type="separator" w:id="-1">
     <w:p>
       <w:pPr>
@@ -3005,7 +2786,7 @@
 </file>
 
 <file path=word/footnotes.xml><?xml version="1.0" encoding="utf-8"?>
-<w:footnotes xmlns:wpc="http://schemas.microsoft.com/office/word/2010/wordprocessingCanvas" xmlns:mc="http://schemas.openxmlformats.org/markup-compatibility/2006" xmlns:o="urn:schemas-microsoft-com:office:office" xmlns:r="http://schemas.openxmlformats.org/officeDocument/2006/relationships" xmlns:m="http://schemas.openxmlformats.org/officeDocument/2006/math" xmlns:v="urn:schemas-microsoft-com:vml" xmlns:wp14="http://schemas.microsoft.com/office/word/2010/wordprocessingDrawing" xmlns:wp="http://schemas.openxmlformats.org/drawingml/2006/wordprocessingDrawing" xmlns:w10="urn:schemas-microsoft-com:office:word" xmlns:w="http://schemas.openxmlformats.org/wordprocessingml/2006/main" xmlns:w14="http://schemas.microsoft.com/office/word/2010/wordml" xmlns:w15="http://schemas.microsoft.com/office/word/2012/wordml" xmlns:wpg="http://schemas.microsoft.com/office/word/2010/wordprocessingGroup" xmlns:wpi="http://schemas.microsoft.com/office/word/2010/wordprocessingInk" xmlns:wne="http://schemas.microsoft.com/office/word/2006/wordml" xmlns:wps="http://schemas.microsoft.com/office/word/2010/wordprocessingShape" mc:Ignorable="w14 w15 wp14">
+<w:footnotes xmlns:wpc="http://schemas.microsoft.com/office/word/2010/wordprocessingCanvas" xmlns:cx="http://schemas.microsoft.com/office/drawing/2014/chartex" xmlns:cx1="http://schemas.microsoft.com/office/drawing/2015/9/8/chartex" xmlns:cx2="http://schemas.microsoft.com/office/drawing/2015/10/21/chartex" xmlns:cx3="http://schemas.microsoft.com/office/drawing/2016/5/9/chartex" xmlns:cx4="http://schemas.microsoft.com/office/drawing/2016/5/10/chartex" xmlns:cx5="http://schemas.microsoft.com/office/drawing/2016/5/11/chartex" xmlns:cx6="http://schemas.microsoft.com/office/drawing/2016/5/12/chartex" xmlns:cx7="http://schemas.microsoft.com/office/drawing/2016/5/13/chartex" xmlns:cx8="http://schemas.microsoft.com/office/drawing/2016/5/14/chartex" xmlns:mc="http://schemas.openxmlformats.org/markup-compatibility/2006" xmlns:aink="http://schemas.microsoft.com/office/drawing/2016/ink" xmlns:am3d="http://schemas.microsoft.com/office/drawing/2017/model3d" xmlns:o="urn:schemas-microsoft-com:office:office" xmlns:oel="http://schemas.microsoft.com/office/2019/extlst" xmlns:r="http://schemas.openxmlformats.org/officeDocument/2006/relationships" xmlns:m="http://schemas.openxmlformats.org/officeDocument/2006/math" xmlns:v="urn:schemas-microsoft-com:vml" xmlns:wp14="http://schemas.microsoft.com/office/word/2010/wordprocessingDrawing" xmlns:wp="http://schemas.openxmlformats.org/drawingml/2006/wordprocessingDrawing" xmlns:w10="urn:schemas-microsoft-com:office:word" xmlns:w="http://schemas.openxmlformats.org/wordprocessingml/2006/main" xmlns:w14="http://schemas.microsoft.com/office/word/2010/wordml" xmlns:w15="http://schemas.microsoft.com/office/word/2012/wordml" xmlns:w16cex="http://schemas.microsoft.com/office/word/2018/wordml/cex" xmlns:w16cid="http://schemas.microsoft.com/office/word/2016/wordml/cid" xmlns:w16="http://schemas.microsoft.com/office/word/2018/wordml" xmlns:w16du="http://schemas.microsoft.com/office/word/2023/wordml/word16du" xmlns:w16sdtdh="http://schemas.microsoft.com/office/word/2020/wordml/sdtdatahash" xmlns:w16se="http://schemas.microsoft.com/office/word/2015/wordml/symex" xmlns:wpg="http://schemas.microsoft.com/office/word/2010/wordprocessingGroup" xmlns:wpi="http://schemas.microsoft.com/office/word/2010/wordprocessingInk" xmlns:wne="http://schemas.microsoft.com/office/word/2006/wordml" xmlns:wps="http://schemas.microsoft.com/office/word/2010/wordprocessingShape" mc:Ignorable="w14 w15 w16se w16cid w16 w16cex w16sdtdh w16du wp14">
   <w:footnote w:type="separator" w:id="-1">
     <w:p>
       <w:pPr>
@@ -3030,7 +2811,7 @@
 </file>
 
 <file path=word/header1.xml><?xml version="1.0" encoding="utf-8"?>
-<w:hdr xmlns:wpc="http://schemas.microsoft.com/office/word/2010/wordprocessingCanvas" xmlns:mc="http://schemas.openxmlformats.org/markup-compatibility/2006" xmlns:o="urn:schemas-microsoft-com:office:office" xmlns:r="http://schemas.openxmlformats.org/officeDocument/2006/relationships" xmlns:m="http://schemas.openxmlformats.org/officeDocument/2006/math" xmlns:v="urn:schemas-microsoft-com:vml" xmlns:wp14="http://schemas.microsoft.com/office/word/2010/wordprocessingDrawing" xmlns:wp="http://schemas.openxmlformats.org/drawingml/2006/wordprocessingDrawing" xmlns:w10="urn:schemas-microsoft-com:office:word" xmlns:w="http://schemas.openxmlformats.org/wordprocessingml/2006/main" xmlns:w14="http://schemas.microsoft.com/office/word/2010/wordml" xmlns:w15="http://schemas.microsoft.com/office/word/2012/wordml" xmlns:wpg="http://schemas.microsoft.com/office/word/2010/wordprocessingGroup" xmlns:wpi="http://schemas.microsoft.com/office/word/2010/wordprocessingInk" xmlns:wne="http://schemas.microsoft.com/office/word/2006/wordml" xmlns:wps="http://schemas.microsoft.com/office/word/2010/wordprocessingShape" mc:Ignorable="w14 w15 wp14">
+<w:hdr xmlns:wpc="http://schemas.microsoft.com/office/word/2010/wordprocessingCanvas" xmlns:cx="http://schemas.microsoft.com/office/drawing/2014/chartex" xmlns:cx1="http://schemas.microsoft.com/office/drawing/2015/9/8/chartex" xmlns:cx2="http://schemas.microsoft.com/office/drawing/2015/10/21/chartex" xmlns:cx3="http://schemas.microsoft.com/office/drawing/2016/5/9/chartex" xmlns:cx4="http://schemas.microsoft.com/office/drawing/2016/5/10/chartex" xmlns:cx5="http://schemas.microsoft.com/office/drawing/2016/5/11/chartex" xmlns:cx6="http://schemas.microsoft.com/office/drawing/2016/5/12/chartex" xmlns:cx7="http://schemas.microsoft.com/office/drawing/2016/5/13/chartex" xmlns:cx8="http://schemas.microsoft.com/office/drawing/2016/5/14/chartex" xmlns:mc="http://schemas.openxmlformats.org/markup-compatibility/2006" xmlns:aink="http://schemas.microsoft.com/office/drawing/2016/ink" xmlns:am3d="http://schemas.microsoft.com/office/drawing/2017/model3d" xmlns:o="urn:schemas-microsoft-com:office:office" xmlns:oel="http://schemas.microsoft.com/office/2019/extlst" xmlns:r="http://schemas.openxmlformats.org/officeDocument/2006/relationships" xmlns:m="http://schemas.openxmlformats.org/officeDocument/2006/math" xmlns:v="urn:schemas-microsoft-com:vml" xmlns:wp14="http://schemas.microsoft.com/office/word/2010/wordprocessingDrawing" xmlns:wp="http://schemas.openxmlformats.org/drawingml/2006/wordprocessingDrawing" xmlns:w10="urn:schemas-microsoft-com:office:word" xmlns:w="http://schemas.openxmlformats.org/wordprocessingml/2006/main" xmlns:w14="http://schemas.microsoft.com/office/word/2010/wordml" xmlns:w15="http://schemas.microsoft.com/office/word/2012/wordml" xmlns:w16cex="http://schemas.microsoft.com/office/word/2018/wordml/cex" xmlns:w16cid="http://schemas.microsoft.com/office/word/2016/wordml/cid" xmlns:w16="http://schemas.microsoft.com/office/word/2018/wordml" xmlns:w16du="http://schemas.microsoft.com/office/word/2023/wordml/word16du" xmlns:w16sdtdh="http://schemas.microsoft.com/office/word/2020/wordml/sdtdatahash" xmlns:w16se="http://schemas.microsoft.com/office/word/2015/wordml/symex" xmlns:wpg="http://schemas.microsoft.com/office/word/2010/wordprocessingGroup" xmlns:wpi="http://schemas.microsoft.com/office/word/2010/wordprocessingInk" xmlns:wne="http://schemas.microsoft.com/office/word/2006/wordml" xmlns:wps="http://schemas.microsoft.com/office/word/2010/wordprocessingShape" mc:Ignorable="w14 w15 w16se w16cid w16 w16cex w16sdtdh w16du wp14">
   <w:p>
     <w:pPr>
       <w:pStyle w:val="Encabezado"/>
@@ -3120,7 +2901,7 @@
 </file>
 
 <file path=word/numbering.xml><?xml version="1.0" encoding="utf-8"?>
-<w:numbering xmlns:wpc="http://schemas.microsoft.com/office/word/2010/wordprocessingCanvas" xmlns:mc="http://schemas.openxmlformats.org/markup-compatibility/2006" xmlns:o="urn:schemas-microsoft-com:office:office" xmlns:r="http://schemas.openxmlformats.org/officeDocument/2006/relationships" xmlns:m="http://schemas.openxmlformats.org/officeDocument/2006/math" xmlns:v="urn:schemas-microsoft-com:vml" xmlns:wp14="http://schemas.microsoft.com/office/word/2010/wordprocessingDrawing" xmlns:wp="http://schemas.openxmlformats.org/drawingml/2006/wordprocessingDrawing" xmlns:w10="urn:schemas-microsoft-com:office:word" xmlns:w="http://schemas.openxmlformats.org/wordprocessingml/2006/main" xmlns:w14="http://schemas.microsoft.com/office/word/2010/wordml" xmlns:w15="http://schemas.microsoft.com/office/word/2012/wordml" xmlns:wpg="http://schemas.microsoft.com/office/word/2010/wordprocessingGroup" xmlns:wpi="http://schemas.microsoft.com/office/word/2010/wordprocessingInk" xmlns:wne="http://schemas.microsoft.com/office/word/2006/wordml" xmlns:wps="http://schemas.microsoft.com/office/word/2010/wordprocessingShape" mc:Ignorable="w14 w15 wp14">
+<w:numbering xmlns:wpc="http://schemas.microsoft.com/office/word/2010/wordprocessingCanvas" xmlns:cx="http://schemas.microsoft.com/office/drawing/2014/chartex" xmlns:cx1="http://schemas.microsoft.com/office/drawing/2015/9/8/chartex" xmlns:cx2="http://schemas.microsoft.com/office/drawing/2015/10/21/chartex" xmlns:cx3="http://schemas.microsoft.com/office/drawing/2016/5/9/chartex" xmlns:cx4="http://schemas.microsoft.com/office/drawing/2016/5/10/chartex" xmlns:cx5="http://schemas.microsoft.com/office/drawing/2016/5/11/chartex" xmlns:cx6="http://schemas.microsoft.com/office/drawing/2016/5/12/chartex" xmlns:cx7="http://schemas.microsoft.com/office/drawing/2016/5/13/chartex" xmlns:cx8="http://schemas.microsoft.com/office/drawing/2016/5/14/chartex" xmlns:mc="http://schemas.openxmlformats.org/markup-compatibility/2006" xmlns:aink="http://schemas.microsoft.com/office/drawing/2016/ink" xmlns:am3d="http://schemas.microsoft.com/office/drawing/2017/model3d" xmlns:o="urn:schemas-microsoft-com:office:office" xmlns:oel="http://schemas.microsoft.com/office/2019/extlst" xmlns:r="http://schemas.openxmlformats.org/officeDocument/2006/relationships" xmlns:m="http://schemas.openxmlformats.org/officeDocument/2006/math" xmlns:v="urn:schemas-microsoft-com:vml" xmlns:wp14="http://schemas.microsoft.com/office/word/2010/wordprocessingDrawing" xmlns:wp="http://schemas.openxmlformats.org/drawingml/2006/wordprocessingDrawing" xmlns:w10="urn:schemas-microsoft-com:office:word" xmlns:w="http://schemas.openxmlformats.org/wordprocessingml/2006/main" xmlns:w14="http://schemas.microsoft.com/office/word/2010/wordml" xmlns:w15="http://schemas.microsoft.com/office/word/2012/wordml" xmlns:w16cex="http://schemas.microsoft.com/office/word/2018/wordml/cex" xmlns:w16cid="http://schemas.microsoft.com/office/word/2016/wordml/cid" xmlns:w16="http://schemas.microsoft.com/office/word/2018/wordml" xmlns:w16du="http://schemas.microsoft.com/office/word/2023/wordml/word16du" xmlns:w16sdtdh="http://schemas.microsoft.com/office/word/2020/wordml/sdtdatahash" xmlns:w16se="http://schemas.microsoft.com/office/word/2015/wordml/symex" xmlns:wpg="http://schemas.microsoft.com/office/word/2010/wordprocessingGroup" xmlns:wpi="http://schemas.microsoft.com/office/word/2010/wordprocessingInk" xmlns:wne="http://schemas.microsoft.com/office/word/2006/wordml" xmlns:wps="http://schemas.microsoft.com/office/word/2010/wordprocessingShape" mc:Ignorable="w14 w15 w16se w16cid w16 w16cex w16sdtdh w16du wp14">
   <w:abstractNum w:abstractNumId="0" w15:restartNumberingAfterBreak="0">
     <w:nsid w:val="0F0910C8"/>
     <w:multiLevelType w:val="hybridMultilevel"/>
@@ -4426,56 +4207,56 @@
       </w:pPr>
     </w:lvl>
   </w:abstractNum>
-  <w:num w:numId="1">
+  <w:num w:numId="1" w16cid:durableId="878862432">
     <w:abstractNumId w:val="3"/>
   </w:num>
-  <w:num w:numId="2">
+  <w:num w:numId="2" w16cid:durableId="1720276337">
     <w:abstractNumId w:val="5"/>
   </w:num>
-  <w:num w:numId="3">
+  <w:num w:numId="3" w16cid:durableId="181365405">
     <w:abstractNumId w:val="11"/>
   </w:num>
-  <w:num w:numId="4">
+  <w:num w:numId="4" w16cid:durableId="1345354945">
     <w:abstractNumId w:val="4"/>
   </w:num>
-  <w:num w:numId="5">
+  <w:num w:numId="5" w16cid:durableId="1862624238">
     <w:abstractNumId w:val="9"/>
   </w:num>
-  <w:num w:numId="6">
+  <w:num w:numId="6" w16cid:durableId="1315330599">
     <w:abstractNumId w:val="0"/>
   </w:num>
-  <w:num w:numId="7">
+  <w:num w:numId="7" w16cid:durableId="312029171">
     <w:abstractNumId w:val="6"/>
   </w:num>
-  <w:num w:numId="8">
+  <w:num w:numId="8" w16cid:durableId="848719418">
     <w:abstractNumId w:val="8"/>
   </w:num>
-  <w:num w:numId="9">
+  <w:num w:numId="9" w16cid:durableId="1960645695">
     <w:abstractNumId w:val="10"/>
   </w:num>
-  <w:num w:numId="10">
+  <w:num w:numId="10" w16cid:durableId="658340860">
     <w:abstractNumId w:val="1"/>
   </w:num>
-  <w:num w:numId="11">
+  <w:num w:numId="11" w16cid:durableId="993027266">
     <w:abstractNumId w:val="13"/>
   </w:num>
-  <w:num w:numId="12">
+  <w:num w:numId="12" w16cid:durableId="246501795">
     <w:abstractNumId w:val="7"/>
   </w:num>
-  <w:num w:numId="13">
+  <w:num w:numId="13" w16cid:durableId="1239170650">
     <w:abstractNumId w:val="12"/>
   </w:num>
-  <w:num w:numId="14">
+  <w:num w:numId="14" w16cid:durableId="1862548616">
     <w:abstractNumId w:val="2"/>
   </w:num>
-  <w:num w:numId="15">
+  <w:num w:numId="15" w16cid:durableId="1039165806">
     <w:abstractNumId w:val="14"/>
   </w:num>
 </w:numbering>
 </file>
 
 <file path=word/styles.xml><?xml version="1.0" encoding="utf-8"?>
-<w:styles xmlns:mc="http://schemas.openxmlformats.org/markup-compatibility/2006" xmlns:r="http://schemas.openxmlformats.org/officeDocument/2006/relationships" xmlns:w="http://schemas.openxmlformats.org/wordprocessingml/2006/main" xmlns:w14="http://schemas.microsoft.com/office/word/2010/wordml" xmlns:w15="http://schemas.microsoft.com/office/word/2012/wordml" mc:Ignorable="w14 w15">
+<w:styles xmlns:mc="http://schemas.openxmlformats.org/markup-compatibility/2006" xmlns:r="http://schemas.openxmlformats.org/officeDocument/2006/relationships" xmlns:w="http://schemas.openxmlformats.org/wordprocessingml/2006/main" xmlns:w14="http://schemas.microsoft.com/office/word/2010/wordml" xmlns:w15="http://schemas.microsoft.com/office/word/2012/wordml" xmlns:w16cex="http://schemas.microsoft.com/office/word/2018/wordml/cex" xmlns:w16cid="http://schemas.microsoft.com/office/word/2016/wordml/cid" xmlns:w16="http://schemas.microsoft.com/office/word/2018/wordml" xmlns:w16du="http://schemas.microsoft.com/office/word/2023/wordml/word16du" xmlns:w16sdtdh="http://schemas.microsoft.com/office/word/2020/wordml/sdtdatahash" xmlns:w16se="http://schemas.microsoft.com/office/word/2015/wordml/symex" mc:Ignorable="w14 w15 w16se w16cid w16 w16cex w16sdtdh w16du">
   <w:docDefaults>
     <w:rPrDefault>
       <w:rPr>
@@ -4491,7 +4272,7 @@
       </w:pPr>
     </w:pPrDefault>
   </w:docDefaults>
-  <w:latentStyles w:defLockedState="0" w:defUIPriority="99" w:defSemiHidden="0" w:defUnhideWhenUsed="0" w:defQFormat="0" w:count="371">
+  <w:latentStyles w:defLockedState="0" w:defUIPriority="99" w:defSemiHidden="0" w:defUnhideWhenUsed="0" w:defQFormat="0" w:count="376">
     <w:lsdException w:name="Normal" w:uiPriority="0" w:qFormat="1"/>
     <w:lsdException w:name="heading 1" w:uiPriority="9" w:qFormat="1"/>
     <w:lsdException w:name="heading 2" w:semiHidden="1" w:uiPriority="9" w:unhideWhenUsed="1" w:qFormat="1"/>
@@ -4863,6 +4644,11 @@
     <w:lsdException w:name="List Table 5 Dark Accent 6" w:uiPriority="50"/>
     <w:lsdException w:name="List Table 6 Colorful Accent 6" w:uiPriority="51"/>
     <w:lsdException w:name="List Table 7 Colorful Accent 6" w:uiPriority="52"/>
+    <w:lsdException w:name="Mention" w:semiHidden="1" w:unhideWhenUsed="1"/>
+    <w:lsdException w:name="Smart Hyperlink" w:semiHidden="1" w:unhideWhenUsed="1"/>
+    <w:lsdException w:name="Hashtag" w:semiHidden="1" w:unhideWhenUsed="1"/>
+    <w:lsdException w:name="Unresolved Mention" w:semiHidden="1" w:unhideWhenUsed="1"/>
+    <w:lsdException w:name="Smart Link" w:semiHidden="1" w:unhideWhenUsed="1"/>
   </w:latentStyles>
   <w:style w:type="paragraph" w:default="1" w:styleId="Normal">
     <w:name w:val="Normal"/>

</xml_diff>